<commit_message>
Added Hilliard-Assignment_1 to module-1
</commit_message>
<xml_diff>
--- a/CSD-402/module-1/Hilliard-Assignment_1.docx
+++ b/CSD-402/module-1/Hilliard-Assignment_1.docx
@@ -39,7 +39,7 @@
                     <pic:cNvPicPr/>
                   </pic:nvPicPr>
                   <pic:blipFill>
-                    <a:blip r:embed="rId4">
+                    <a:blip r:embed="rId7">
                       <a:extLst>
                         <a:ext uri="{28A0092B-C50C-407E-A947-70E740481C1C}">
                           <a14:useLocalDpi xmlns:a14="http://schemas.microsoft.com/office/drawing/2010/main" val="0"/>
@@ -66,6 +66,30 @@
         </w:drawing>
       </w:r>
     </w:p>
+    <w:p>
+      <w:r>
+        <w:t>Screenshot of repository:</w:t>
+      </w:r>
+    </w:p>
+    <w:p/>
+    <w:p>
+      <w:r>
+        <w:t xml:space="preserve">Link to repository: </w:t>
+      </w:r>
+      <w:hyperlink r:id="rId8" w:history="1">
+        <w:r>
+          <w:rPr>
+            <w:rStyle w:val="Hyperlink"/>
+          </w:rPr>
+          <w:t>https://github.com/butterfly2407/csd-402.git</w:t>
+        </w:r>
+      </w:hyperlink>
+      <w:r>
+        <w:t xml:space="preserve"> </w:t>
+      </w:r>
+    </w:p>
+    <w:p/>
+    <w:p/>
     <w:p/>
     <w:sectPr>
       <w:pgSz w:w="12240" w:h="15840"/>
@@ -991,6 +1015,29 @@
       <w:spacing w:val="5"/>
     </w:rPr>
   </w:style>
+  <w:style w:type="character" w:styleId="Hyperlink">
+    <w:name w:val="Hyperlink"/>
+    <w:basedOn w:val="DefaultParagraphFont"/>
+    <w:uiPriority w:val="99"/>
+    <w:unhideWhenUsed/>
+    <w:rsid w:val="000B33FC"/>
+    <w:rPr>
+      <w:color w:val="467886" w:themeColor="hyperlink"/>
+      <w:u w:val="single"/>
+    </w:rPr>
+  </w:style>
+  <w:style w:type="character" w:styleId="UnresolvedMention">
+    <w:name w:val="Unresolved Mention"/>
+    <w:basedOn w:val="DefaultParagraphFont"/>
+    <w:uiPriority w:val="99"/>
+    <w:semiHidden/>
+    <w:unhideWhenUsed/>
+    <w:rsid w:val="000B33FC"/>
+    <w:rPr>
+      <w:color w:val="605E5C"/>
+      <w:shd w:val="clear" w:color="auto" w:fill="E1DFDD"/>
+    </w:rPr>
+  </w:style>
 </w:styles>
 </file>
 
@@ -1287,4 +1334,304 @@
     </a:ext>
   </a:extLst>
 </a:theme>
+</file>
+
+<file path=customXml/item1.xml><?xml version="1.0" encoding="utf-8"?>
+<ct:contentTypeSchema xmlns:ct="http://schemas.microsoft.com/office/2006/metadata/contentType" xmlns:ma="http://schemas.microsoft.com/office/2006/metadata/properties/metaAttributes" ct:_="" ma:_="" ma:contentTypeName="Document" ma:contentTypeID="0x0101000F6D7D112D401D40935AB786F5423553" ma:contentTypeVersion="16" ma:contentTypeDescription="Create a new document." ma:contentTypeScope="" ma:versionID="c3bbf37567023f03b8d2195adf92fe1e">
+  <xsd:schema xmlns:xsd="http://www.w3.org/2001/XMLSchema" xmlns:xs="http://www.w3.org/2001/XMLSchema" xmlns:p="http://schemas.microsoft.com/office/2006/metadata/properties" xmlns:ns3="4acaa3ca-f9f3-4489-ad9f-6155c2a2d7d4" xmlns:ns4="efd08082-cfec-41c1-8ad7-15000282988e" targetNamespace="http://schemas.microsoft.com/office/2006/metadata/properties" ma:root="true" ma:fieldsID="e961881998588ec4dbdac940973ebf2b" ns3:_="" ns4:_="">
+    <xsd:import namespace="4acaa3ca-f9f3-4489-ad9f-6155c2a2d7d4"/>
+    <xsd:import namespace="efd08082-cfec-41c1-8ad7-15000282988e"/>
+    <xsd:element name="properties">
+      <xsd:complexType>
+        <xsd:sequence>
+          <xsd:element name="documentManagement">
+            <xsd:complexType>
+              <xsd:all>
+                <xsd:element ref="ns3:MediaServiceMetadata" minOccurs="0"/>
+                <xsd:element ref="ns3:MediaServiceFastMetadata" minOccurs="0"/>
+                <xsd:element ref="ns3:MediaServiceObjectDetectorVersions" minOccurs="0"/>
+                <xsd:element ref="ns3:MediaServiceAutoTags" minOccurs="0"/>
+                <xsd:element ref="ns3:MediaServiceOCR" minOccurs="0"/>
+                <xsd:element ref="ns3:MediaServiceGenerationTime" minOccurs="0"/>
+                <xsd:element ref="ns3:MediaServiceEventHashCode" minOccurs="0"/>
+                <xsd:element ref="ns3:MediaServiceDateTaken" minOccurs="0"/>
+                <xsd:element ref="ns3:MediaServiceSystemTags" minOccurs="0"/>
+                <xsd:element ref="ns3:_activity" minOccurs="0"/>
+                <xsd:element ref="ns4:SharedWithUsers" minOccurs="0"/>
+                <xsd:element ref="ns4:SharedWithDetails" minOccurs="0"/>
+                <xsd:element ref="ns4:SharingHintHash" minOccurs="0"/>
+                <xsd:element ref="ns3:MediaServiceSearchProperties" minOccurs="0"/>
+                <xsd:element ref="ns3:MediaServiceLocation" minOccurs="0"/>
+                <xsd:element ref="ns3:MediaLengthInSeconds" minOccurs="0"/>
+              </xsd:all>
+            </xsd:complexType>
+          </xsd:element>
+        </xsd:sequence>
+      </xsd:complexType>
+    </xsd:element>
+  </xsd:schema>
+  <xsd:schema xmlns:xsd="http://www.w3.org/2001/XMLSchema" xmlns:xs="http://www.w3.org/2001/XMLSchema" xmlns:dms="http://schemas.microsoft.com/office/2006/documentManagement/types" xmlns:pc="http://schemas.microsoft.com/office/infopath/2007/PartnerControls" targetNamespace="4acaa3ca-f9f3-4489-ad9f-6155c2a2d7d4" elementFormDefault="qualified">
+    <xsd:import namespace="http://schemas.microsoft.com/office/2006/documentManagement/types"/>
+    <xsd:import namespace="http://schemas.microsoft.com/office/infopath/2007/PartnerControls"/>
+    <xsd:element name="MediaServiceMetadata" ma:index="8" nillable="true" ma:displayName="MediaServiceMetadata" ma:hidden="true" ma:internalName="MediaServiceMetadata" ma:readOnly="true">
+      <xsd:simpleType>
+        <xsd:restriction base="dms:Note"/>
+      </xsd:simpleType>
+    </xsd:element>
+    <xsd:element name="MediaServiceFastMetadata" ma:index="9" nillable="true" ma:displayName="MediaServiceFastMetadata" ma:hidden="true" ma:internalName="MediaServiceFastMetadata" ma:readOnly="true">
+      <xsd:simpleType>
+        <xsd:restriction base="dms:Note"/>
+      </xsd:simpleType>
+    </xsd:element>
+    <xsd:element name="MediaServiceObjectDetectorVersions" ma:index="10" nillable="true" ma:displayName="MediaServiceObjectDetectorVersions" ma:hidden="true" ma:indexed="true" ma:internalName="MediaServiceObjectDetectorVersions" ma:readOnly="true">
+      <xsd:simpleType>
+        <xsd:restriction base="dms:Text"/>
+      </xsd:simpleType>
+    </xsd:element>
+    <xsd:element name="MediaServiceAutoTags" ma:index="11" nillable="true" ma:displayName="Tags" ma:internalName="MediaServiceAutoTags" ma:readOnly="true">
+      <xsd:simpleType>
+        <xsd:restriction base="dms:Text"/>
+      </xsd:simpleType>
+    </xsd:element>
+    <xsd:element name="MediaServiceOCR" ma:index="12" nillable="true" ma:displayName="Extracted Text" ma:internalName="MediaServiceOCR" ma:readOnly="true">
+      <xsd:simpleType>
+        <xsd:restriction base="dms:Note">
+          <xsd:maxLength value="255"/>
+        </xsd:restriction>
+      </xsd:simpleType>
+    </xsd:element>
+    <xsd:element name="MediaServiceGenerationTime" ma:index="13" nillable="true" ma:displayName="MediaServiceGenerationTime" ma:hidden="true" ma:internalName="MediaServiceGenerationTime" ma:readOnly="true">
+      <xsd:simpleType>
+        <xsd:restriction base="dms:Text"/>
+      </xsd:simpleType>
+    </xsd:element>
+    <xsd:element name="MediaServiceEventHashCode" ma:index="14" nillable="true" ma:displayName="MediaServiceEventHashCode" ma:hidden="true" ma:internalName="MediaServiceEventHashCode" ma:readOnly="true">
+      <xsd:simpleType>
+        <xsd:restriction base="dms:Text"/>
+      </xsd:simpleType>
+    </xsd:element>
+    <xsd:element name="MediaServiceDateTaken" ma:index="15" nillable="true" ma:displayName="MediaServiceDateTaken" ma:hidden="true" ma:indexed="true" ma:internalName="MediaServiceDateTaken" ma:readOnly="true">
+      <xsd:simpleType>
+        <xsd:restriction base="dms:Text"/>
+      </xsd:simpleType>
+    </xsd:element>
+    <xsd:element name="MediaServiceSystemTags" ma:index="16" nillable="true" ma:displayName="MediaServiceSystemTags" ma:hidden="true" ma:internalName="MediaServiceSystemTags" ma:readOnly="true">
+      <xsd:simpleType>
+        <xsd:restriction base="dms:Note"/>
+      </xsd:simpleType>
+    </xsd:element>
+    <xsd:element name="_activity" ma:index="17" nillable="true" ma:displayName="_activity" ma:hidden="true" ma:internalName="_activity">
+      <xsd:simpleType>
+        <xsd:restriction base="dms:Note"/>
+      </xsd:simpleType>
+    </xsd:element>
+    <xsd:element name="MediaServiceSearchProperties" ma:index="21" nillable="true" ma:displayName="MediaServiceSearchProperties" ma:hidden="true" ma:internalName="MediaServiceSearchProperties" ma:readOnly="true">
+      <xsd:simpleType>
+        <xsd:restriction base="dms:Note"/>
+      </xsd:simpleType>
+    </xsd:element>
+    <xsd:element name="MediaServiceLocation" ma:index="22" nillable="true" ma:displayName="Location" ma:indexed="true" ma:internalName="MediaServiceLocation" ma:readOnly="true">
+      <xsd:simpleType>
+        <xsd:restriction base="dms:Text"/>
+      </xsd:simpleType>
+    </xsd:element>
+    <xsd:element name="MediaLengthInSeconds" ma:index="23" nillable="true" ma:displayName="MediaLengthInSeconds" ma:hidden="true" ma:internalName="MediaLengthInSeconds" ma:readOnly="true">
+      <xsd:simpleType>
+        <xsd:restriction base="dms:Unknown"/>
+      </xsd:simpleType>
+    </xsd:element>
+  </xsd:schema>
+  <xsd:schema xmlns:xsd="http://www.w3.org/2001/XMLSchema" xmlns:xs="http://www.w3.org/2001/XMLSchema" xmlns:dms="http://schemas.microsoft.com/office/2006/documentManagement/types" xmlns:pc="http://schemas.microsoft.com/office/infopath/2007/PartnerControls" targetNamespace="efd08082-cfec-41c1-8ad7-15000282988e" elementFormDefault="qualified">
+    <xsd:import namespace="http://schemas.microsoft.com/office/2006/documentManagement/types"/>
+    <xsd:import namespace="http://schemas.microsoft.com/office/infopath/2007/PartnerControls"/>
+    <xsd:element name="SharedWithUsers" ma:index="18" nillable="true" ma:displayName="Shared With" ma:internalName="SharedWithUsers" ma:readOnly="true">
+      <xsd:complexType>
+        <xsd:complexContent>
+          <xsd:extension base="dms:UserMulti">
+            <xsd:sequence>
+              <xsd:element name="UserInfo" minOccurs="0" maxOccurs="unbounded">
+                <xsd:complexType>
+                  <xsd:sequence>
+                    <xsd:element name="DisplayName" type="xsd:string" minOccurs="0"/>
+                    <xsd:element name="AccountId" type="dms:UserId" minOccurs="0" nillable="true"/>
+                    <xsd:element name="AccountType" type="xsd:string" minOccurs="0"/>
+                  </xsd:sequence>
+                </xsd:complexType>
+              </xsd:element>
+            </xsd:sequence>
+          </xsd:extension>
+        </xsd:complexContent>
+      </xsd:complexType>
+    </xsd:element>
+    <xsd:element name="SharedWithDetails" ma:index="19" nillable="true" ma:displayName="Shared With Details" ma:internalName="SharedWithDetails" ma:readOnly="true">
+      <xsd:simpleType>
+        <xsd:restriction base="dms:Note">
+          <xsd:maxLength value="255"/>
+        </xsd:restriction>
+      </xsd:simpleType>
+    </xsd:element>
+    <xsd:element name="SharingHintHash" ma:index="20" nillable="true" ma:displayName="Sharing Hint Hash" ma:hidden="true" ma:internalName="SharingHintHash" ma:readOnly="true">
+      <xsd:simpleType>
+        <xsd:restriction base="dms:Text"/>
+      </xsd:simpleType>
+    </xsd:element>
+  </xsd:schema>
+  <xsd:schema xmlns="http://schemas.openxmlformats.org/package/2006/metadata/core-properties" xmlns:xsd="http://www.w3.org/2001/XMLSchema" xmlns:xsi="http://www.w3.org/2001/XMLSchema-instance" xmlns:dc="http://purl.org/dc/elements/1.1/" xmlns:dcterms="http://purl.org/dc/terms/" xmlns:odoc="http://schemas.microsoft.com/internal/obd" targetNamespace="http://schemas.openxmlformats.org/package/2006/metadata/core-properties" elementFormDefault="qualified" attributeFormDefault="unqualified" blockDefault="#all">
+    <xsd:import namespace="http://purl.org/dc/elements/1.1/" schemaLocation="http://dublincore.org/schemas/xmls/qdc/2003/04/02/dc.xsd"/>
+    <xsd:import namespace="http://purl.org/dc/terms/" schemaLocation="http://dublincore.org/schemas/xmls/qdc/2003/04/02/dcterms.xsd"/>
+    <xsd:element name="coreProperties" type="CT_coreProperties"/>
+    <xsd:complexType name="CT_coreProperties">
+      <xsd:all>
+        <xsd:element ref="dc:creator" minOccurs="0" maxOccurs="1"/>
+        <xsd:element ref="dcterms:created" minOccurs="0" maxOccurs="1"/>
+        <xsd:element ref="dc:identifier" minOccurs="0" maxOccurs="1"/>
+        <xsd:element name="contentType" minOccurs="0" maxOccurs="1" type="xsd:string" ma:index="0" ma:displayName="Content Type"/>
+        <xsd:element ref="dc:title" minOccurs="0" maxOccurs="1" ma:index="4" ma:displayName="Title"/>
+        <xsd:element ref="dc:subject" minOccurs="0" maxOccurs="1"/>
+        <xsd:element ref="dc:description" minOccurs="0" maxOccurs="1"/>
+        <xsd:element name="keywords" minOccurs="0" maxOccurs="1" type="xsd:string"/>
+        <xsd:element ref="dc:language" minOccurs="0" maxOccurs="1"/>
+        <xsd:element name="category" minOccurs="0" maxOccurs="1" type="xsd:string"/>
+        <xsd:element name="version" minOccurs="0" maxOccurs="1" type="xsd:string"/>
+        <xsd:element name="revision" minOccurs="0" maxOccurs="1" type="xsd:string">
+          <xsd:annotation>
+            <xsd:documentation>
+                        This value indicates the number of saves or revisions. The application is responsible for updating this value after each revision.
+                    </xsd:documentation>
+          </xsd:annotation>
+        </xsd:element>
+        <xsd:element name="lastModifiedBy" minOccurs="0" maxOccurs="1" type="xsd:string"/>
+        <xsd:element ref="dcterms:modified" minOccurs="0" maxOccurs="1"/>
+        <xsd:element name="contentStatus" minOccurs="0" maxOccurs="1" type="xsd:string"/>
+      </xsd:all>
+    </xsd:complexType>
+  </xsd:schema>
+  <xs:schema xmlns:pc="http://schemas.microsoft.com/office/infopath/2007/PartnerControls" xmlns:xs="http://www.w3.org/2001/XMLSchema" targetNamespace="http://schemas.microsoft.com/office/infopath/2007/PartnerControls" elementFormDefault="qualified" attributeFormDefault="unqualified">
+    <xs:element name="Person">
+      <xs:complexType>
+        <xs:sequence>
+          <xs:element ref="pc:DisplayName" minOccurs="0"/>
+          <xs:element ref="pc:AccountId" minOccurs="0"/>
+          <xs:element ref="pc:AccountType" minOccurs="0"/>
+        </xs:sequence>
+      </xs:complexType>
+    </xs:element>
+    <xs:element name="DisplayName" type="xs:string"/>
+    <xs:element name="AccountId" type="xs:string"/>
+    <xs:element name="AccountType" type="xs:string"/>
+    <xs:element name="BDCAssociatedEntity">
+      <xs:complexType>
+        <xs:sequence>
+          <xs:element ref="pc:BDCEntity" minOccurs="0" maxOccurs="unbounded"/>
+        </xs:sequence>
+        <xs:attribute ref="pc:EntityNamespace"/>
+        <xs:attribute ref="pc:EntityName"/>
+        <xs:attribute ref="pc:SystemInstanceName"/>
+        <xs:attribute ref="pc:AssociationName"/>
+      </xs:complexType>
+    </xs:element>
+    <xs:attribute name="EntityNamespace" type="xs:string"/>
+    <xs:attribute name="EntityName" type="xs:string"/>
+    <xs:attribute name="SystemInstanceName" type="xs:string"/>
+    <xs:attribute name="AssociationName" type="xs:string"/>
+    <xs:element name="BDCEntity">
+      <xs:complexType>
+        <xs:sequence>
+          <xs:element ref="pc:EntityDisplayName" minOccurs="0"/>
+          <xs:element ref="pc:EntityInstanceReference" minOccurs="0"/>
+          <xs:element ref="pc:EntityId1" minOccurs="0"/>
+          <xs:element ref="pc:EntityId2" minOccurs="0"/>
+          <xs:element ref="pc:EntityId3" minOccurs="0"/>
+          <xs:element ref="pc:EntityId4" minOccurs="0"/>
+          <xs:element ref="pc:EntityId5" minOccurs="0"/>
+        </xs:sequence>
+      </xs:complexType>
+    </xs:element>
+    <xs:element name="EntityDisplayName" type="xs:string"/>
+    <xs:element name="EntityInstanceReference" type="xs:string"/>
+    <xs:element name="EntityId1" type="xs:string"/>
+    <xs:element name="EntityId2" type="xs:string"/>
+    <xs:element name="EntityId3" type="xs:string"/>
+    <xs:element name="EntityId4" type="xs:string"/>
+    <xs:element name="EntityId5" type="xs:string"/>
+    <xs:element name="Terms">
+      <xs:complexType>
+        <xs:sequence>
+          <xs:element ref="pc:TermInfo" minOccurs="0" maxOccurs="unbounded"/>
+        </xs:sequence>
+      </xs:complexType>
+    </xs:element>
+    <xs:element name="TermInfo">
+      <xs:complexType>
+        <xs:sequence>
+          <xs:element ref="pc:TermName" minOccurs="0"/>
+          <xs:element ref="pc:TermId" minOccurs="0"/>
+        </xs:sequence>
+      </xs:complexType>
+    </xs:element>
+    <xs:element name="TermName" type="xs:string"/>
+    <xs:element name="TermId" type="xs:string"/>
+  </xs:schema>
+</ct:contentTypeSchema>
+</file>
+
+<file path=customXml/item2.xml><?xml version="1.0" encoding="utf-8"?>
+<?mso-contentType ?>
+<FormTemplates xmlns="http://schemas.microsoft.com/sharepoint/v3/contenttype/forms">
+  <Display>DocumentLibraryForm</Display>
+  <Edit>DocumentLibraryForm</Edit>
+  <New>DocumentLibraryForm</New>
+</FormTemplates>
+</file>
+
+<file path=customXml/item3.xml><?xml version="1.0" encoding="utf-8"?>
+<p:properties xmlns:p="http://schemas.microsoft.com/office/2006/metadata/properties" xmlns:xsi="http://www.w3.org/2001/XMLSchema-instance" xmlns:pc="http://schemas.microsoft.com/office/infopath/2007/PartnerControls">
+  <documentManagement>
+    <_activity xmlns="4acaa3ca-f9f3-4489-ad9f-6155c2a2d7d4" xsi:nil="true"/>
+  </documentManagement>
+</p:properties>
+</file>
+
+<file path=customXml/itemProps1.xml><?xml version="1.0" encoding="utf-8"?>
+<ds:datastoreItem xmlns:ds="http://schemas.openxmlformats.org/officeDocument/2006/customXml" ds:itemID="{314878A0-8C25-4862-BDA5-BC05467E9621}">
+  <ds:schemaRefs>
+    <ds:schemaRef ds:uri="http://schemas.microsoft.com/office/2006/metadata/contentType"/>
+    <ds:schemaRef ds:uri="http://schemas.microsoft.com/office/2006/metadata/properties/metaAttributes"/>
+    <ds:schemaRef ds:uri="http://www.w3.org/2001/XMLSchema"/>
+    <ds:schemaRef ds:uri="http://schemas.microsoft.com/office/2006/metadata/properties"/>
+    <ds:schemaRef ds:uri="4acaa3ca-f9f3-4489-ad9f-6155c2a2d7d4"/>
+    <ds:schemaRef ds:uri="efd08082-cfec-41c1-8ad7-15000282988e"/>
+    <ds:schemaRef ds:uri="http://schemas.microsoft.com/office/2006/documentManagement/types"/>
+    <ds:schemaRef ds:uri="http://schemas.microsoft.com/office/infopath/2007/PartnerControls"/>
+    <ds:schemaRef ds:uri="http://schemas.openxmlformats.org/package/2006/metadata/core-properties"/>
+    <ds:schemaRef ds:uri="http://purl.org/dc/elements/1.1/"/>
+    <ds:schemaRef ds:uri="http://purl.org/dc/terms/"/>
+    <ds:schemaRef ds:uri="http://schemas.microsoft.com/internal/obd"/>
+  </ds:schemaRefs>
+</ds:datastoreItem>
+</file>
+
+<file path=customXml/itemProps2.xml><?xml version="1.0" encoding="utf-8"?>
+<ds:datastoreItem xmlns:ds="http://schemas.openxmlformats.org/officeDocument/2006/customXml" ds:itemID="{058EEDEA-A5C5-4085-B816-77F8BE1AAA21}">
+  <ds:schemaRefs>
+    <ds:schemaRef ds:uri="http://schemas.microsoft.com/sharepoint/v3/contenttype/forms"/>
+  </ds:schemaRefs>
+</ds:datastoreItem>
+</file>
+
+<file path=customXml/itemProps3.xml><?xml version="1.0" encoding="utf-8"?>
+<ds:datastoreItem xmlns:ds="http://schemas.openxmlformats.org/officeDocument/2006/customXml" ds:itemID="{3D606357-CA7E-4D2A-A6C8-EA8B2CEEE496}">
+  <ds:schemaRefs>
+    <ds:schemaRef ds:uri="http://schemas.microsoft.com/office/infopath/2007/PartnerControls"/>
+    <ds:schemaRef ds:uri="http://purl.org/dc/dcmitype/"/>
+    <ds:schemaRef ds:uri="4acaa3ca-f9f3-4489-ad9f-6155c2a2d7d4"/>
+    <ds:schemaRef ds:uri="efd08082-cfec-41c1-8ad7-15000282988e"/>
+    <ds:schemaRef ds:uri="http://purl.org/dc/elements/1.1/"/>
+    <ds:schemaRef ds:uri="http://schemas.microsoft.com/office/2006/metadata/properties"/>
+    <ds:schemaRef ds:uri="http://schemas.microsoft.com/office/2006/documentManagement/types"/>
+    <ds:schemaRef ds:uri="http://purl.org/dc/terms/"/>
+    <ds:schemaRef ds:uri="http://schemas.openxmlformats.org/package/2006/metadata/core-properties"/>
+    <ds:schemaRef ds:uri="http://www.w3.org/XML/1998/namespace"/>
+  </ds:schemaRefs>
+</ds:datastoreItem>
 </file>
</xml_diff>